<commit_message>
finished answering 'other possible graphs' question.
</commit_message>
<xml_diff>
--- a/excel-challenge.docx
+++ b/excel-challenge.docx
@@ -163,6 +163,30 @@
         <w:t xml:space="preserve">Prior sales: how many years on market, </w:t>
       </w:r>
     </w:p>
+    <w:p>
+      <w:pPr>
+        <w:pStyle w:val="ListParagraph"/>
+        <w:numPr>
+          <w:ilvl w:val="0"/>
+          <w:numId w:val="3"/>
+        </w:numPr>
+      </w:pPr>
+      <w:r>
+        <w:t>It would also be nice to have information about the market the project was launched for.</w:t>
+      </w:r>
+    </w:p>
+    <w:p>
+      <w:pPr>
+        <w:pStyle w:val="ListParagraph"/>
+        <w:numPr>
+          <w:ilvl w:val="1"/>
+          <w:numId w:val="3"/>
+        </w:numPr>
+      </w:pPr>
+      <w:r>
+        <w:t>Size, value</w:t>
+      </w:r>
+    </w:p>
     <w:p/>
     <w:p>
       <w:pPr>
@@ -174,6 +198,66 @@
       </w:pPr>
       <w:r>
         <w:t xml:space="preserve">What are some other possible tables and or graphs that we could create? </w:t>
+      </w:r>
+    </w:p>
+    <w:p/>
+    <w:p>
+      <w:pPr>
+        <w:pStyle w:val="ListParagraph"/>
+        <w:numPr>
+          <w:ilvl w:val="0"/>
+          <w:numId w:val="6"/>
+        </w:numPr>
+      </w:pPr>
+      <w:r>
+        <w:t>I ended up making this graph at the end because I thought it could justify which, the mean or median best represented the data.  I made a histogram of the successful data and another histogram with unsuccessful campaigns based on backer count</w:t>
+      </w:r>
+    </w:p>
+    <w:p>
+      <w:pPr>
+        <w:pStyle w:val="ListParagraph"/>
+        <w:numPr>
+          <w:ilvl w:val="1"/>
+          <w:numId w:val="6"/>
+        </w:numPr>
+      </w:pPr>
+      <w:r>
+        <w:t>The histogram could also be made with average donation or amount pledged.</w:t>
+      </w:r>
+    </w:p>
+    <w:p>
+      <w:pPr>
+        <w:pStyle w:val="ListParagraph"/>
+        <w:numPr>
+          <w:ilvl w:val="0"/>
+          <w:numId w:val="6"/>
+        </w:numPr>
+      </w:pPr>
+      <w:r>
+        <w:t xml:space="preserve">As I’m looking at the data, I’m assuming the “spotlight” field is one where the campaign is spotlighted on the website.  It would be nice to see a bar </w:t>
+      </w:r>
+      <w:r>
+        <w:t xml:space="preserve">chart to see the percentage that were successful depending on if they were spotlighted.  It would be nice to do a statistical test, either a t-test or a Bayesian </w:t>
+      </w:r>
+      <w:proofErr w:type="spellStart"/>
+      <w:r>
+        <w:t>markov</w:t>
+      </w:r>
+      <w:proofErr w:type="spellEnd"/>
+      <w:r>
+        <w:t xml:space="preserve"> chain Monte Carlo simulation to see if the difference were statistically significant.</w:t>
+      </w:r>
+    </w:p>
+    <w:p>
+      <w:pPr>
+        <w:pStyle w:val="ListParagraph"/>
+        <w:numPr>
+          <w:ilvl w:val="0"/>
+          <w:numId w:val="6"/>
+        </w:numPr>
+      </w:pPr>
+      <w:r>
+        <w:t xml:space="preserve">Another possible graph would be to look at Goal amounts.  Does a higher “Goal” amount make it harder to succeed?  </w:t>
       </w:r>
     </w:p>
     <w:p/>
@@ -190,6 +274,95 @@
 <file path=word/numbering.xml><?xml version="1.0" encoding="utf-8"?>
 <w:numbering xmlns:wpc="http://schemas.microsoft.com/office/word/2010/wordprocessingCanvas" xmlns:cx="http://schemas.microsoft.com/office/drawing/2014/chartex" xmlns:cx1="http://schemas.microsoft.com/office/drawing/2015/9/8/chartex" xmlns:cx2="http://schemas.microsoft.com/office/drawing/2015/10/21/chartex" xmlns:cx3="http://schemas.microsoft.com/office/drawing/2016/5/9/chartex" xmlns:cx4="http://schemas.microsoft.com/office/drawing/2016/5/10/chartex" xmlns:cx5="http://schemas.microsoft.com/office/drawing/2016/5/11/chartex" xmlns:cx6="http://schemas.microsoft.com/office/drawing/2016/5/12/chartex" xmlns:cx7="http://schemas.microsoft.com/office/drawing/2016/5/13/chartex" xmlns:cx8="http://schemas.microsoft.com/office/drawing/2016/5/14/chartex" xmlns:mc="http://schemas.openxmlformats.org/markup-compatibility/2006" xmlns:aink="http://schemas.microsoft.com/office/drawing/2016/ink" xmlns:am3d="http://schemas.microsoft.com/office/drawing/2017/model3d" xmlns:o="urn:schemas-microsoft-com:office:office" xmlns:r="http://schemas.openxmlformats.org/officeDocument/2006/relationships" xmlns:m="http://schemas.openxmlformats.org/officeDocument/2006/math" xmlns:v="urn:schemas-microsoft-com:vml" xmlns:wp14="http://schemas.microsoft.com/office/word/2010/wordprocessingDrawing" xmlns:wp="http://schemas.openxmlformats.org/drawingml/2006/wordprocessingDrawing" xmlns:w10="urn:schemas-microsoft-com:office:word" xmlns:w="http://schemas.openxmlformats.org/wordprocessingml/2006/main" xmlns:w14="http://schemas.microsoft.com/office/word/2010/wordml" xmlns:w15="http://schemas.microsoft.com/office/word/2012/wordml" xmlns:w16cex="http://schemas.microsoft.com/office/word/2018/wordml/cex" xmlns:w16cid="http://schemas.microsoft.com/office/word/2016/wordml/cid" xmlns:w16="http://schemas.microsoft.com/office/word/2018/wordml" xmlns:w16se="http://schemas.microsoft.com/office/word/2015/wordml/symex" xmlns:wpg="http://schemas.microsoft.com/office/word/2010/wordprocessingGroup" xmlns:wpi="http://schemas.microsoft.com/office/word/2010/wordprocessingInk" xmlns:wne="http://schemas.microsoft.com/office/word/2006/wordml" xmlns:wps="http://schemas.microsoft.com/office/word/2010/wordprocessingShape" mc:Ignorable="w14 w15 w16se w16cid w16 w16cex wp14">
   <w:abstractNum w:abstractNumId="0" w15:restartNumberingAfterBreak="0">
+    <w:nsid w:val="1B623C6D"/>
+    <w:multiLevelType w:val="hybridMultilevel"/>
+    <w:tmpl w:val="DDF45E1C"/>
+    <w:lvl w:ilvl="0" w:tplc="0409000F">
+      <w:start w:val="1"/>
+      <w:numFmt w:val="decimal"/>
+      <w:lvlText w:val="%1."/>
+      <w:lvlJc w:val="left"/>
+      <w:pPr>
+        <w:ind w:left="720" w:hanging="360"/>
+      </w:pPr>
+      <w:rPr>
+        <w:rFonts w:hint="default"/>
+      </w:rPr>
+    </w:lvl>
+    <w:lvl w:ilvl="1" w:tplc="04090019">
+      <w:start w:val="1"/>
+      <w:numFmt w:val="lowerLetter"/>
+      <w:lvlText w:val="%2."/>
+      <w:lvlJc w:val="left"/>
+      <w:pPr>
+        <w:ind w:left="1440" w:hanging="360"/>
+      </w:pPr>
+    </w:lvl>
+    <w:lvl w:ilvl="2" w:tplc="0409001B" w:tentative="1">
+      <w:start w:val="1"/>
+      <w:numFmt w:val="lowerRoman"/>
+      <w:lvlText w:val="%3."/>
+      <w:lvlJc w:val="right"/>
+      <w:pPr>
+        <w:ind w:left="2160" w:hanging="180"/>
+      </w:pPr>
+    </w:lvl>
+    <w:lvl w:ilvl="3" w:tplc="0409000F" w:tentative="1">
+      <w:start w:val="1"/>
+      <w:numFmt w:val="decimal"/>
+      <w:lvlText w:val="%4."/>
+      <w:lvlJc w:val="left"/>
+      <w:pPr>
+        <w:ind w:left="2880" w:hanging="360"/>
+      </w:pPr>
+    </w:lvl>
+    <w:lvl w:ilvl="4" w:tplc="04090019" w:tentative="1">
+      <w:start w:val="1"/>
+      <w:numFmt w:val="lowerLetter"/>
+      <w:lvlText w:val="%5."/>
+      <w:lvlJc w:val="left"/>
+      <w:pPr>
+        <w:ind w:left="3600" w:hanging="360"/>
+      </w:pPr>
+    </w:lvl>
+    <w:lvl w:ilvl="5" w:tplc="0409001B" w:tentative="1">
+      <w:start w:val="1"/>
+      <w:numFmt w:val="lowerRoman"/>
+      <w:lvlText w:val="%6."/>
+      <w:lvlJc w:val="right"/>
+      <w:pPr>
+        <w:ind w:left="4320" w:hanging="180"/>
+      </w:pPr>
+    </w:lvl>
+    <w:lvl w:ilvl="6" w:tplc="0409000F" w:tentative="1">
+      <w:start w:val="1"/>
+      <w:numFmt w:val="decimal"/>
+      <w:lvlText w:val="%7."/>
+      <w:lvlJc w:val="left"/>
+      <w:pPr>
+        <w:ind w:left="5040" w:hanging="360"/>
+      </w:pPr>
+    </w:lvl>
+    <w:lvl w:ilvl="7" w:tplc="04090019" w:tentative="1">
+      <w:start w:val="1"/>
+      <w:numFmt w:val="lowerLetter"/>
+      <w:lvlText w:val="%8."/>
+      <w:lvlJc w:val="left"/>
+      <w:pPr>
+        <w:ind w:left="5760" w:hanging="360"/>
+      </w:pPr>
+    </w:lvl>
+    <w:lvl w:ilvl="8" w:tplc="0409001B" w:tentative="1">
+      <w:start w:val="1"/>
+      <w:numFmt w:val="lowerRoman"/>
+      <w:lvlText w:val="%9."/>
+      <w:lvlJc w:val="right"/>
+      <w:pPr>
+        <w:ind w:left="6480" w:hanging="180"/>
+      </w:pPr>
+    </w:lvl>
+  </w:abstractNum>
+  <w:abstractNum w:abstractNumId="1" w15:restartNumberingAfterBreak="0">
     <w:nsid w:val="1C44171E"/>
     <w:multiLevelType w:val="hybridMultilevel"/>
     <w:tmpl w:val="5658D7A2"/>
@@ -278,7 +451,7 @@
       </w:pPr>
     </w:lvl>
   </w:abstractNum>
-  <w:abstractNum w:abstractNumId="1" w15:restartNumberingAfterBreak="0">
+  <w:abstractNum w:abstractNumId="2" w15:restartNumberingAfterBreak="0">
     <w:nsid w:val="3FC473F7"/>
     <w:multiLevelType w:val="hybridMultilevel"/>
     <w:tmpl w:val="E16442FA"/>
@@ -367,7 +540,185 @@
       </w:pPr>
     </w:lvl>
   </w:abstractNum>
-  <w:abstractNum w:abstractNumId="2" w15:restartNumberingAfterBreak="0">
+  <w:abstractNum w:abstractNumId="3" w15:restartNumberingAfterBreak="0">
+    <w:nsid w:val="575D4582"/>
+    <w:multiLevelType w:val="hybridMultilevel"/>
+    <w:tmpl w:val="01A2253C"/>
+    <w:lvl w:ilvl="0" w:tplc="0409000F">
+      <w:start w:val="1"/>
+      <w:numFmt w:val="decimal"/>
+      <w:lvlText w:val="%1."/>
+      <w:lvlJc w:val="left"/>
+      <w:pPr>
+        <w:ind w:left="720" w:hanging="360"/>
+      </w:pPr>
+      <w:rPr>
+        <w:rFonts w:hint="default"/>
+      </w:rPr>
+    </w:lvl>
+    <w:lvl w:ilvl="1" w:tplc="04090019" w:tentative="1">
+      <w:start w:val="1"/>
+      <w:numFmt w:val="lowerLetter"/>
+      <w:lvlText w:val="%2."/>
+      <w:lvlJc w:val="left"/>
+      <w:pPr>
+        <w:ind w:left="1440" w:hanging="360"/>
+      </w:pPr>
+    </w:lvl>
+    <w:lvl w:ilvl="2" w:tplc="0409001B" w:tentative="1">
+      <w:start w:val="1"/>
+      <w:numFmt w:val="lowerRoman"/>
+      <w:lvlText w:val="%3."/>
+      <w:lvlJc w:val="right"/>
+      <w:pPr>
+        <w:ind w:left="2160" w:hanging="180"/>
+      </w:pPr>
+    </w:lvl>
+    <w:lvl w:ilvl="3" w:tplc="0409000F" w:tentative="1">
+      <w:start w:val="1"/>
+      <w:numFmt w:val="decimal"/>
+      <w:lvlText w:val="%4."/>
+      <w:lvlJc w:val="left"/>
+      <w:pPr>
+        <w:ind w:left="2880" w:hanging="360"/>
+      </w:pPr>
+    </w:lvl>
+    <w:lvl w:ilvl="4" w:tplc="04090019" w:tentative="1">
+      <w:start w:val="1"/>
+      <w:numFmt w:val="lowerLetter"/>
+      <w:lvlText w:val="%5."/>
+      <w:lvlJc w:val="left"/>
+      <w:pPr>
+        <w:ind w:left="3600" w:hanging="360"/>
+      </w:pPr>
+    </w:lvl>
+    <w:lvl w:ilvl="5" w:tplc="0409001B" w:tentative="1">
+      <w:start w:val="1"/>
+      <w:numFmt w:val="lowerRoman"/>
+      <w:lvlText w:val="%6."/>
+      <w:lvlJc w:val="right"/>
+      <w:pPr>
+        <w:ind w:left="4320" w:hanging="180"/>
+      </w:pPr>
+    </w:lvl>
+    <w:lvl w:ilvl="6" w:tplc="0409000F" w:tentative="1">
+      <w:start w:val="1"/>
+      <w:numFmt w:val="decimal"/>
+      <w:lvlText w:val="%7."/>
+      <w:lvlJc w:val="left"/>
+      <w:pPr>
+        <w:ind w:left="5040" w:hanging="360"/>
+      </w:pPr>
+    </w:lvl>
+    <w:lvl w:ilvl="7" w:tplc="04090019" w:tentative="1">
+      <w:start w:val="1"/>
+      <w:numFmt w:val="lowerLetter"/>
+      <w:lvlText w:val="%8."/>
+      <w:lvlJc w:val="left"/>
+      <w:pPr>
+        <w:ind w:left="5760" w:hanging="360"/>
+      </w:pPr>
+    </w:lvl>
+    <w:lvl w:ilvl="8" w:tplc="0409001B" w:tentative="1">
+      <w:start w:val="1"/>
+      <w:numFmt w:val="lowerRoman"/>
+      <w:lvlText w:val="%9."/>
+      <w:lvlJc w:val="right"/>
+      <w:pPr>
+        <w:ind w:left="6480" w:hanging="180"/>
+      </w:pPr>
+    </w:lvl>
+  </w:abstractNum>
+  <w:abstractNum w:abstractNumId="4" w15:restartNumberingAfterBreak="0">
+    <w:nsid w:val="61095B41"/>
+    <w:multiLevelType w:val="hybridMultilevel"/>
+    <w:tmpl w:val="8AD8FEBA"/>
+    <w:lvl w:ilvl="0" w:tplc="8AAC6D0A">
+      <w:start w:val="1"/>
+      <w:numFmt w:val="decimal"/>
+      <w:lvlText w:val="%1."/>
+      <w:lvlJc w:val="left"/>
+      <w:pPr>
+        <w:ind w:left="1080" w:hanging="360"/>
+      </w:pPr>
+      <w:rPr>
+        <w:rFonts w:hint="default"/>
+      </w:rPr>
+    </w:lvl>
+    <w:lvl w:ilvl="1" w:tplc="04090019" w:tentative="1">
+      <w:start w:val="1"/>
+      <w:numFmt w:val="lowerLetter"/>
+      <w:lvlText w:val="%2."/>
+      <w:lvlJc w:val="left"/>
+      <w:pPr>
+        <w:ind w:left="1800" w:hanging="360"/>
+      </w:pPr>
+    </w:lvl>
+    <w:lvl w:ilvl="2" w:tplc="0409001B" w:tentative="1">
+      <w:start w:val="1"/>
+      <w:numFmt w:val="lowerRoman"/>
+      <w:lvlText w:val="%3."/>
+      <w:lvlJc w:val="right"/>
+      <w:pPr>
+        <w:ind w:left="2520" w:hanging="180"/>
+      </w:pPr>
+    </w:lvl>
+    <w:lvl w:ilvl="3" w:tplc="0409000F" w:tentative="1">
+      <w:start w:val="1"/>
+      <w:numFmt w:val="decimal"/>
+      <w:lvlText w:val="%4."/>
+      <w:lvlJc w:val="left"/>
+      <w:pPr>
+        <w:ind w:left="3240" w:hanging="360"/>
+      </w:pPr>
+    </w:lvl>
+    <w:lvl w:ilvl="4" w:tplc="04090019" w:tentative="1">
+      <w:start w:val="1"/>
+      <w:numFmt w:val="lowerLetter"/>
+      <w:lvlText w:val="%5."/>
+      <w:lvlJc w:val="left"/>
+      <w:pPr>
+        <w:ind w:left="3960" w:hanging="360"/>
+      </w:pPr>
+    </w:lvl>
+    <w:lvl w:ilvl="5" w:tplc="0409001B" w:tentative="1">
+      <w:start w:val="1"/>
+      <w:numFmt w:val="lowerRoman"/>
+      <w:lvlText w:val="%6."/>
+      <w:lvlJc w:val="right"/>
+      <w:pPr>
+        <w:ind w:left="4680" w:hanging="180"/>
+      </w:pPr>
+    </w:lvl>
+    <w:lvl w:ilvl="6" w:tplc="0409000F" w:tentative="1">
+      <w:start w:val="1"/>
+      <w:numFmt w:val="decimal"/>
+      <w:lvlText w:val="%7."/>
+      <w:lvlJc w:val="left"/>
+      <w:pPr>
+        <w:ind w:left="5400" w:hanging="360"/>
+      </w:pPr>
+    </w:lvl>
+    <w:lvl w:ilvl="7" w:tplc="04090019" w:tentative="1">
+      <w:start w:val="1"/>
+      <w:numFmt w:val="lowerLetter"/>
+      <w:lvlText w:val="%8."/>
+      <w:lvlJc w:val="left"/>
+      <w:pPr>
+        <w:ind w:left="6120" w:hanging="360"/>
+      </w:pPr>
+    </w:lvl>
+    <w:lvl w:ilvl="8" w:tplc="0409001B" w:tentative="1">
+      <w:start w:val="1"/>
+      <w:numFmt w:val="lowerRoman"/>
+      <w:lvlText w:val="%9."/>
+      <w:lvlJc w:val="right"/>
+      <w:pPr>
+        <w:ind w:left="6840" w:hanging="180"/>
+      </w:pPr>
+    </w:lvl>
+  </w:abstractNum>
+  <w:abstractNum w:abstractNumId="5" w15:restartNumberingAfterBreak="0">
     <w:nsid w:val="65856786"/>
     <w:multiLevelType w:val="hybridMultilevel"/>
     <w:tmpl w:val="2AB8433C"/>
@@ -457,13 +808,22 @@
     </w:lvl>
   </w:abstractNum>
   <w:num w:numId="1">
+    <w:abstractNumId w:val="2"/>
+  </w:num>
+  <w:num w:numId="2">
     <w:abstractNumId w:val="1"/>
   </w:num>
-  <w:num w:numId="2">
+  <w:num w:numId="3">
+    <w:abstractNumId w:val="5"/>
+  </w:num>
+  <w:num w:numId="4">
+    <w:abstractNumId w:val="3"/>
+  </w:num>
+  <w:num w:numId="5">
+    <w:abstractNumId w:val="4"/>
+  </w:num>
+  <w:num w:numId="6">
     <w:abstractNumId w:val="0"/>
-  </w:num>
-  <w:num w:numId="3">
-    <w:abstractNumId w:val="2"/>
   </w:num>
 </w:numbering>
 </file>

</xml_diff>